<commit_message>
Change to include example 1 data
</commit_message>
<xml_diff>
--- a/rifStats/RIFManual_Stat.docx
+++ b/rifStats/RIFManual_Stat.docx
@@ -11,6 +11,8 @@
           <w:szCs w:val="36"/>
         </w:rPr>
       </w:pPr>
+      <w:bookmarkStart w:id="0" w:name="_GoBack"/>
+      <w:bookmarkEnd w:id="0"/>
       <w:r>
         <w:rPr>
           <w:rStyle w:val="BookTitle"/>
@@ -6508,10 +6510,7 @@
         <w:jc w:val="both"/>
       </w:pPr>
       <w:r>
-        <w:t xml:space="preserve">The </w:t>
-      </w:r>
-      <w:r>
-        <w:t xml:space="preserve">maps of the standardised mortality or incidence ratio may lead to misinterpretations, since the extreme values are more often the consequence of small counts than a true extreme </w:t>
+        <w:t xml:space="preserve">The maps of the standardised mortality or incidence ratio may lead to misinterpretations, since the extreme values are more often the consequence of small counts than a true extreme </w:t>
       </w:r>
       <w:r>
         <w:t xml:space="preserve">relative </w:t>
@@ -6523,13 +6522,7 @@
         <w:t>ly positive</w:t>
       </w:r>
       <w:r>
-        <w:t xml:space="preserve"> standardized mortality risk may be higher than a significant one for which the population at risk is higher. </w:t>
-      </w:r>
-      <w:r>
-        <w:t>To reduce</w:t>
-      </w:r>
-      <w:r>
-        <w:t xml:space="preserve"> the influence of the small counts</w:t>
+        <w:t xml:space="preserve"> standardized mortality risk may be higher than a significant one for which the population at risk is higher. To reduce the influence of the small counts</w:t>
       </w:r>
       <w:r>
         <w:t>,</w:t>
@@ -6550,21 +6543,7 @@
         <w:rPr>
           <w:rFonts w:ascii="Calibri" w:hAnsi="Calibri" w:cs="Calibri"/>
         </w:rPr>
-        <w:t xml:space="preserve">Clayton and </w:t>
-      </w:r>
-      <w:proofErr w:type="spellStart"/>
-      <w:r>
-        <w:rPr>
-          <w:rFonts w:ascii="Calibri" w:hAnsi="Calibri" w:cs="Calibri"/>
-        </w:rPr>
-        <w:t>Kaldor</w:t>
-      </w:r>
-      <w:proofErr w:type="spellEnd"/>
-      <w:r>
-        <w:rPr>
-          <w:rFonts w:ascii="Calibri" w:hAnsi="Calibri" w:cs="Calibri"/>
-        </w:rPr>
-        <w:t xml:space="preserve"> </w:t>
+        <w:t xml:space="preserve">Clayton and Kaldor </w:t>
       </w:r>
       <w:r>
         <w:rPr>
@@ -9594,8 +9573,6 @@
         </w:rPr>
         <w:t xml:space="preserve"> towards</w:t>
       </w:r>
-      <w:bookmarkStart w:id="0" w:name="_GoBack"/>
-      <w:bookmarkEnd w:id="0"/>
       <w:r>
         <w:rPr>
           <w:rFonts w:eastAsiaTheme="minorEastAsia"/>
@@ -9916,13 +9893,7 @@
               </w:rPr>
             </w:pPr>
             <w:r>
-              <w:t>Relative risk estimate obtained with the</w:t>
-            </w:r>
-            <w:r>
-              <w:t xml:space="preserve"> spatially structured term</w:t>
-            </w:r>
-            <w:r>
-              <w:t xml:space="preserve"> of the BYM model uniquely, adjusted for sex and age only.</w:t>
+              <w:t>Relative risk estimate obtained with the spatially structured term of the BYM model uniquely, adjusted for sex and age only.</w:t>
             </w:r>
           </w:p>
         </w:tc>
@@ -10092,13 +10063,7 @@
               <w:rPr>
                 <w:rFonts w:eastAsiaTheme="minorEastAsia"/>
               </w:rPr>
-              <w:t xml:space="preserve"> </w:t>
-            </w:r>
-            <w:r>
-              <w:rPr>
-                <w:rFonts w:eastAsiaTheme="minorEastAsia"/>
-              </w:rPr>
-              <w:t>obtained with the BYM model, adjusted for sex and age only.</w:t>
+              <w:t xml:space="preserve"> obtained with the BYM model, adjusted for sex and age only.</w:t>
             </w:r>
           </w:p>
         </w:tc>
@@ -10527,13 +10492,7 @@
               </w:rPr>
             </w:pPr>
             <w:r>
-              <w:t>Relative risk estimate obtained with the</w:t>
-            </w:r>
-            <w:r>
-              <w:t xml:space="preserve"> spatially structured term</w:t>
-            </w:r>
-            <w:r>
-              <w:t xml:space="preserve"> of the BYM model uniquely, adjusted for sex, age and adjustment variables.</w:t>
+              <w:t>Relative risk estimate obtained with the spatially structured term of the BYM model uniquely, adjusted for sex, age and adjustment variables.</w:t>
             </w:r>
           </w:p>
         </w:tc>
@@ -10737,13 +10696,7 @@
               <w:rPr>
                 <w:rFonts w:eastAsiaTheme="minorEastAsia"/>
               </w:rPr>
-              <w:t xml:space="preserve"> </w:t>
-            </w:r>
-            <w:r>
-              <w:rPr>
-                <w:rFonts w:eastAsiaTheme="minorEastAsia"/>
-              </w:rPr>
-              <w:t xml:space="preserve">obtained with the BYM model, adjusted for </w:t>
+              <w:t xml:space="preserve"> obtained with the BYM model, adjusted for </w:t>
             </w:r>
             <w:r>
               <w:t>sex, age and adjustment variables.</w:t>
@@ -11210,6 +11163,7 @@
       </w:pPr>
     </w:p>
     <w:sectPr>
+      <w:footerReference w:type="default" r:id="rId8"/>
       <w:pgSz w:w="11906" w:h="16838"/>
       <w:pgMar w:top="1440" w:right="1440" w:bottom="1440" w:left="1440" w:header="708" w:footer="708" w:gutter="0"/>
       <w:cols w:space="708"/>
@@ -11217,6 +11171,123 @@
     </w:sectPr>
   </w:body>
 </w:document>
+</file>
+
+<file path=word/endnotes.xml><?xml version="1.0" encoding="utf-8"?>
+<w:endnotes xmlns:wpc="http://schemas.microsoft.com/office/word/2010/wordprocessingCanvas" xmlns:mc="http://schemas.openxmlformats.org/markup-compatibility/2006" xmlns:o="urn:schemas-microsoft-com:office:office" xmlns:r="http://schemas.openxmlformats.org/officeDocument/2006/relationships" xmlns:m="http://schemas.openxmlformats.org/officeDocument/2006/math" xmlns:v="urn:schemas-microsoft-com:vml" xmlns:wp14="http://schemas.microsoft.com/office/word/2010/wordprocessingDrawing" xmlns:wp="http://schemas.openxmlformats.org/drawingml/2006/wordprocessingDrawing" xmlns:w10="urn:schemas-microsoft-com:office:word" xmlns:w="http://schemas.openxmlformats.org/wordprocessingml/2006/main" xmlns:w14="http://schemas.microsoft.com/office/word/2010/wordml" xmlns:wpg="http://schemas.microsoft.com/office/word/2010/wordprocessingGroup" xmlns:wpi="http://schemas.microsoft.com/office/word/2010/wordprocessingInk" xmlns:wne="http://schemas.microsoft.com/office/word/2006/wordml" xmlns:wps="http://schemas.microsoft.com/office/word/2010/wordprocessingShape" mc:Ignorable="w14 wp14">
+  <w:endnote w:type="separator" w:id="-1">
+    <w:p>
+      <w:pPr>
+        <w:spacing w:after="0" w:line="240" w:lineRule="auto"/>
+      </w:pPr>
+      <w:r>
+        <w:separator/>
+      </w:r>
+    </w:p>
+  </w:endnote>
+  <w:endnote w:type="continuationSeparator" w:id="0">
+    <w:p>
+      <w:pPr>
+        <w:spacing w:after="0" w:line="240" w:lineRule="auto"/>
+      </w:pPr>
+      <w:r>
+        <w:continuationSeparator/>
+      </w:r>
+    </w:p>
+  </w:endnote>
+</w:endnotes>
+</file>
+
+<file path=word/footer1.xml><?xml version="1.0" encoding="utf-8"?>
+<w:ftr xmlns:wpc="http://schemas.microsoft.com/office/word/2010/wordprocessingCanvas" xmlns:mc="http://schemas.openxmlformats.org/markup-compatibility/2006" xmlns:o="urn:schemas-microsoft-com:office:office" xmlns:r="http://schemas.openxmlformats.org/officeDocument/2006/relationships" xmlns:m="http://schemas.openxmlformats.org/officeDocument/2006/math" xmlns:v="urn:schemas-microsoft-com:vml" xmlns:wp14="http://schemas.microsoft.com/office/word/2010/wordprocessingDrawing" xmlns:wp="http://schemas.openxmlformats.org/drawingml/2006/wordprocessingDrawing" xmlns:w10="urn:schemas-microsoft-com:office:word" xmlns:w="http://schemas.openxmlformats.org/wordprocessingml/2006/main" xmlns:w14="http://schemas.microsoft.com/office/word/2010/wordml" xmlns:wpg="http://schemas.microsoft.com/office/word/2010/wordprocessingGroup" xmlns:wpi="http://schemas.microsoft.com/office/word/2010/wordprocessingInk" xmlns:wne="http://schemas.microsoft.com/office/word/2006/wordml" xmlns:wps="http://schemas.microsoft.com/office/word/2010/wordprocessingShape" mc:Ignorable="w14 wp14">
+  <w:sdt>
+    <w:sdtPr>
+      <w:id w:val="1318152373"/>
+      <w:docPartObj>
+        <w:docPartGallery w:val="Page Numbers (Bottom of Page)"/>
+        <w:docPartUnique/>
+      </w:docPartObj>
+    </w:sdtPr>
+    <w:sdtEndPr>
+      <w:rPr>
+        <w:color w:val="808080" w:themeColor="background1" w:themeShade="80"/>
+        <w:spacing w:val="60"/>
+      </w:rPr>
+    </w:sdtEndPr>
+    <w:sdtContent>
+      <w:p>
+        <w:pPr>
+          <w:pStyle w:val="Footer"/>
+          <w:pBdr>
+            <w:top w:val="single" w:sz="4" w:space="1" w:color="D9D9D9" w:themeColor="background1" w:themeShade="D9"/>
+          </w:pBdr>
+          <w:jc w:val="right"/>
+        </w:pPr>
+        <w:r>
+          <w:fldChar w:fldCharType="begin"/>
+        </w:r>
+        <w:r>
+          <w:instrText xml:space="preserve"> PAGE   \* MERGEFORMAT </w:instrText>
+        </w:r>
+        <w:r>
+          <w:fldChar w:fldCharType="separate"/>
+        </w:r>
+        <w:r>
+          <w:rPr>
+            <w:noProof/>
+          </w:rPr>
+          <w:t>1</w:t>
+        </w:r>
+        <w:r>
+          <w:rPr>
+            <w:noProof/>
+          </w:rPr>
+          <w:fldChar w:fldCharType="end"/>
+        </w:r>
+        <w:r>
+          <w:t xml:space="preserve"> | </w:t>
+        </w:r>
+        <w:r>
+          <w:rPr>
+            <w:color w:val="808080" w:themeColor="background1" w:themeShade="80"/>
+            <w:spacing w:val="60"/>
+          </w:rPr>
+          <w:t>Page</w:t>
+        </w:r>
+      </w:p>
+    </w:sdtContent>
+  </w:sdt>
+  <w:p>
+    <w:pPr>
+      <w:pStyle w:val="Footer"/>
+    </w:pPr>
+  </w:p>
+</w:ftr>
+</file>
+
+<file path=word/footnotes.xml><?xml version="1.0" encoding="utf-8"?>
+<w:footnotes xmlns:wpc="http://schemas.microsoft.com/office/word/2010/wordprocessingCanvas" xmlns:mc="http://schemas.openxmlformats.org/markup-compatibility/2006" xmlns:o="urn:schemas-microsoft-com:office:office" xmlns:r="http://schemas.openxmlformats.org/officeDocument/2006/relationships" xmlns:m="http://schemas.openxmlformats.org/officeDocument/2006/math" xmlns:v="urn:schemas-microsoft-com:vml" xmlns:wp14="http://schemas.microsoft.com/office/word/2010/wordprocessingDrawing" xmlns:wp="http://schemas.openxmlformats.org/drawingml/2006/wordprocessingDrawing" xmlns:w10="urn:schemas-microsoft-com:office:word" xmlns:w="http://schemas.openxmlformats.org/wordprocessingml/2006/main" xmlns:w14="http://schemas.microsoft.com/office/word/2010/wordml" xmlns:wpg="http://schemas.microsoft.com/office/word/2010/wordprocessingGroup" xmlns:wpi="http://schemas.microsoft.com/office/word/2010/wordprocessingInk" xmlns:wne="http://schemas.microsoft.com/office/word/2006/wordml" xmlns:wps="http://schemas.microsoft.com/office/word/2010/wordprocessingShape" mc:Ignorable="w14 wp14">
+  <w:footnote w:type="separator" w:id="-1">
+    <w:p>
+      <w:pPr>
+        <w:spacing w:after="0" w:line="240" w:lineRule="auto"/>
+      </w:pPr>
+      <w:r>
+        <w:separator/>
+      </w:r>
+    </w:p>
+  </w:footnote>
+  <w:footnote w:type="continuationSeparator" w:id="0">
+    <w:p>
+      <w:pPr>
+        <w:spacing w:after="0" w:line="240" w:lineRule="auto"/>
+      </w:pPr>
+      <w:r>
+        <w:continuationSeparator/>
+      </w:r>
+    </w:p>
+  </w:footnote>
+</w:footnotes>
 </file>
 
 <file path=word/numbering.xml><?xml version="1.0" encoding="utf-8"?>
@@ -12698,7 +12769,6 @@
       <w:spacing w:after="0" w:line="240" w:lineRule="auto"/>
     </w:pPr>
     <w:tblPr>
-      <w:tblInd w:w="0" w:type="dxa"/>
       <w:tblBorders>
         <w:top w:val="single" w:sz="4" w:space="0" w:color="auto"/>
         <w:left w:val="single" w:sz="4" w:space="0" w:color="auto"/>
@@ -12707,12 +12777,6 @@
         <w:insideH w:val="single" w:sz="4" w:space="0" w:color="auto"/>
         <w:insideV w:val="single" w:sz="4" w:space="0" w:color="auto"/>
       </w:tblBorders>
-      <w:tblCellMar>
-        <w:top w:w="0" w:type="dxa"/>
-        <w:left w:w="108" w:type="dxa"/>
-        <w:bottom w:w="0" w:type="dxa"/>
-        <w:right w:w="108" w:type="dxa"/>
-      </w:tblCellMar>
     </w:tblPr>
   </w:style>
   <w:style w:type="paragraph" w:styleId="Title">
@@ -12777,6 +12841,80 @@
       <w:smallCaps/>
       <w:spacing w:val="5"/>
     </w:rPr>
+  </w:style>
+  <w:style w:type="paragraph" w:styleId="BalloonText">
+    <w:name w:val="Balloon Text"/>
+    <w:basedOn w:val="Normal"/>
+    <w:link w:val="BalloonTextChar"/>
+    <w:uiPriority w:val="99"/>
+    <w:semiHidden/>
+    <w:unhideWhenUsed/>
+    <w:rsid w:val="007077F5"/>
+    <w:pPr>
+      <w:spacing w:after="0" w:line="240" w:lineRule="auto"/>
+    </w:pPr>
+    <w:rPr>
+      <w:rFonts w:ascii="Tahoma" w:hAnsi="Tahoma" w:cs="Tahoma"/>
+      <w:sz w:val="16"/>
+      <w:szCs w:val="16"/>
+    </w:rPr>
+  </w:style>
+  <w:style w:type="character" w:customStyle="1" w:styleId="BalloonTextChar">
+    <w:name w:val="Balloon Text Char"/>
+    <w:basedOn w:val="DefaultParagraphFont"/>
+    <w:link w:val="BalloonText"/>
+    <w:uiPriority w:val="99"/>
+    <w:semiHidden/>
+    <w:rsid w:val="007077F5"/>
+    <w:rPr>
+      <w:rFonts w:ascii="Tahoma" w:hAnsi="Tahoma" w:cs="Tahoma"/>
+      <w:sz w:val="16"/>
+      <w:szCs w:val="16"/>
+    </w:rPr>
+  </w:style>
+  <w:style w:type="paragraph" w:styleId="Header">
+    <w:name w:val="header"/>
+    <w:basedOn w:val="Normal"/>
+    <w:link w:val="HeaderChar"/>
+    <w:uiPriority w:val="99"/>
+    <w:unhideWhenUsed/>
+    <w:rsid w:val="007077F5"/>
+    <w:pPr>
+      <w:tabs>
+        <w:tab w:val="center" w:pos="4513"/>
+        <w:tab w:val="right" w:pos="9026"/>
+      </w:tabs>
+      <w:spacing w:after="0" w:line="240" w:lineRule="auto"/>
+    </w:pPr>
+  </w:style>
+  <w:style w:type="character" w:customStyle="1" w:styleId="HeaderChar">
+    <w:name w:val="Header Char"/>
+    <w:basedOn w:val="DefaultParagraphFont"/>
+    <w:link w:val="Header"/>
+    <w:uiPriority w:val="99"/>
+    <w:rsid w:val="007077F5"/>
+  </w:style>
+  <w:style w:type="paragraph" w:styleId="Footer">
+    <w:name w:val="footer"/>
+    <w:basedOn w:val="Normal"/>
+    <w:link w:val="FooterChar"/>
+    <w:uiPriority w:val="99"/>
+    <w:unhideWhenUsed/>
+    <w:rsid w:val="007077F5"/>
+    <w:pPr>
+      <w:tabs>
+        <w:tab w:val="center" w:pos="4513"/>
+        <w:tab w:val="right" w:pos="9026"/>
+      </w:tabs>
+      <w:spacing w:after="0" w:line="240" w:lineRule="auto"/>
+    </w:pPr>
+  </w:style>
+  <w:style w:type="character" w:customStyle="1" w:styleId="FooterChar">
+    <w:name w:val="Footer Char"/>
+    <w:basedOn w:val="DefaultParagraphFont"/>
+    <w:link w:val="Footer"/>
+    <w:uiPriority w:val="99"/>
+    <w:rsid w:val="007077F5"/>
   </w:style>
 </w:styles>
 </file>
@@ -12999,7 +13137,6 @@
       <w:spacing w:after="0" w:line="240" w:lineRule="auto"/>
     </w:pPr>
     <w:tblPr>
-      <w:tblInd w:w="0" w:type="dxa"/>
       <w:tblBorders>
         <w:top w:val="single" w:sz="4" w:space="0" w:color="auto"/>
         <w:left w:val="single" w:sz="4" w:space="0" w:color="auto"/>
@@ -13008,12 +13145,6 @@
         <w:insideH w:val="single" w:sz="4" w:space="0" w:color="auto"/>
         <w:insideV w:val="single" w:sz="4" w:space="0" w:color="auto"/>
       </w:tblBorders>
-      <w:tblCellMar>
-        <w:top w:w="0" w:type="dxa"/>
-        <w:left w:w="108" w:type="dxa"/>
-        <w:bottom w:w="0" w:type="dxa"/>
-        <w:right w:w="108" w:type="dxa"/>
-      </w:tblCellMar>
     </w:tblPr>
   </w:style>
   <w:style w:type="paragraph" w:styleId="Title">
@@ -13078,6 +13209,80 @@
       <w:smallCaps/>
       <w:spacing w:val="5"/>
     </w:rPr>
+  </w:style>
+  <w:style w:type="paragraph" w:styleId="BalloonText">
+    <w:name w:val="Balloon Text"/>
+    <w:basedOn w:val="Normal"/>
+    <w:link w:val="BalloonTextChar"/>
+    <w:uiPriority w:val="99"/>
+    <w:semiHidden/>
+    <w:unhideWhenUsed/>
+    <w:rsid w:val="007077F5"/>
+    <w:pPr>
+      <w:spacing w:after="0" w:line="240" w:lineRule="auto"/>
+    </w:pPr>
+    <w:rPr>
+      <w:rFonts w:ascii="Tahoma" w:hAnsi="Tahoma" w:cs="Tahoma"/>
+      <w:sz w:val="16"/>
+      <w:szCs w:val="16"/>
+    </w:rPr>
+  </w:style>
+  <w:style w:type="character" w:customStyle="1" w:styleId="BalloonTextChar">
+    <w:name w:val="Balloon Text Char"/>
+    <w:basedOn w:val="DefaultParagraphFont"/>
+    <w:link w:val="BalloonText"/>
+    <w:uiPriority w:val="99"/>
+    <w:semiHidden/>
+    <w:rsid w:val="007077F5"/>
+    <w:rPr>
+      <w:rFonts w:ascii="Tahoma" w:hAnsi="Tahoma" w:cs="Tahoma"/>
+      <w:sz w:val="16"/>
+      <w:szCs w:val="16"/>
+    </w:rPr>
+  </w:style>
+  <w:style w:type="paragraph" w:styleId="Header">
+    <w:name w:val="header"/>
+    <w:basedOn w:val="Normal"/>
+    <w:link w:val="HeaderChar"/>
+    <w:uiPriority w:val="99"/>
+    <w:unhideWhenUsed/>
+    <w:rsid w:val="007077F5"/>
+    <w:pPr>
+      <w:tabs>
+        <w:tab w:val="center" w:pos="4513"/>
+        <w:tab w:val="right" w:pos="9026"/>
+      </w:tabs>
+      <w:spacing w:after="0" w:line="240" w:lineRule="auto"/>
+    </w:pPr>
+  </w:style>
+  <w:style w:type="character" w:customStyle="1" w:styleId="HeaderChar">
+    <w:name w:val="Header Char"/>
+    <w:basedOn w:val="DefaultParagraphFont"/>
+    <w:link w:val="Header"/>
+    <w:uiPriority w:val="99"/>
+    <w:rsid w:val="007077F5"/>
+  </w:style>
+  <w:style w:type="paragraph" w:styleId="Footer">
+    <w:name w:val="footer"/>
+    <w:basedOn w:val="Normal"/>
+    <w:link w:val="FooterChar"/>
+    <w:uiPriority w:val="99"/>
+    <w:unhideWhenUsed/>
+    <w:rsid w:val="007077F5"/>
+    <w:pPr>
+      <w:tabs>
+        <w:tab w:val="center" w:pos="4513"/>
+        <w:tab w:val="right" w:pos="9026"/>
+      </w:tabs>
+      <w:spacing w:after="0" w:line="240" w:lineRule="auto"/>
+    </w:pPr>
+  </w:style>
+  <w:style w:type="character" w:customStyle="1" w:styleId="FooterChar">
+    <w:name w:val="Footer Char"/>
+    <w:basedOn w:val="DefaultParagraphFont"/>
+    <w:link w:val="Footer"/>
+    <w:uiPriority w:val="99"/>
+    <w:rsid w:val="007077F5"/>
   </w:style>
 </w:styles>
 </file>

</xml_diff>